<commit_message>
Actualizamos archivo de gitignore
</commit_message>
<xml_diff>
--- a/gitHub/PRACTICA ENTORNO.docx
+++ b/gitHub/PRACTICA ENTORNO.docx
@@ -4191,37 +4191,7 @@
             <w:rPr>
               <w:rFonts w:ascii="Times New Roman" w:hAnsi="Times New Roman" w:cs="Times New Roman"/>
             </w:rPr>
-            <w:t xml:space="preserve">Creamos un nuevo repositorio haciendo </w:t>
-          </w:r>
-          <w:proofErr w:type="spellStart"/>
-          <w:proofErr w:type="gramStart"/>
-          <w:r>
-            <w:rPr>
-              <w:rFonts w:ascii="Times New Roman" w:hAnsi="Times New Roman" w:cs="Times New Roman"/>
-            </w:rPr>
-            <w:t>click</w:t>
-          </w:r>
-          <w:proofErr w:type="spellEnd"/>
-          <w:proofErr w:type="gramEnd"/>
-          <w:r>
-            <w:rPr>
-              <w:rFonts w:ascii="Times New Roman" w:hAnsi="Times New Roman" w:cs="Times New Roman"/>
-            </w:rPr>
-            <w:t xml:space="preserve"> en “New </w:t>
-          </w:r>
-          <w:proofErr w:type="spellStart"/>
-          <w:r>
-            <w:rPr>
-              <w:rFonts w:ascii="Times New Roman" w:hAnsi="Times New Roman" w:cs="Times New Roman"/>
-            </w:rPr>
-            <w:t>repository</w:t>
-          </w:r>
-          <w:proofErr w:type="spellEnd"/>
-          <w:r>
-            <w:rPr>
-              <w:rFonts w:ascii="Times New Roman" w:hAnsi="Times New Roman" w:cs="Times New Roman"/>
-            </w:rPr>
-            <w:t>”.</w:t>
+            <w:t>Creamos un nuevo repositorio haciendo click en “New repository”.</w:t>
           </w:r>
         </w:p>
         <w:p>
@@ -4400,41 +4370,15 @@
             <w:jc w:val="both"/>
           </w:pPr>
           <w:r>
-            <w:t xml:space="preserve">Escribimos el nombre del </w:t>
+            <w:t xml:space="preserve">Escribimos el nombre del respositorio en el campo de </w:t>
           </w:r>
-          <w:proofErr w:type="spellStart"/>
-          <w:r>
-            <w:t>respositorio</w:t>
-          </w:r>
-          <w:proofErr w:type="spellEnd"/>
-          <w:r>
-            <w:t xml:space="preserve"> en el campo de </w:t>
-          </w:r>
-          <w:proofErr w:type="spellStart"/>
           <w:r>
             <w:rPr>
               <w:i/>
               <w:iCs/>
             </w:rPr>
-            <w:t>Repository</w:t>
+            <w:t>Repository name</w:t>
           </w:r>
-          <w:proofErr w:type="spellEnd"/>
-          <w:r>
-            <w:rPr>
-              <w:i/>
-              <w:iCs/>
-            </w:rPr>
-            <w:t xml:space="preserve"> </w:t>
-          </w:r>
-          <w:proofErr w:type="spellStart"/>
-          <w:r>
-            <w:rPr>
-              <w:i/>
-              <w:iCs/>
-            </w:rPr>
-            <w:t>name</w:t>
-          </w:r>
-          <w:proofErr w:type="spellEnd"/>
           <w:r>
             <w:t>.</w:t>
           </w:r>
@@ -4464,21 +4408,12 @@
           <w:r>
             <w:t xml:space="preserve">Marcamos </w:t>
           </w:r>
-          <w:proofErr w:type="spellStart"/>
           <w:r>
             <w:rPr>
               <w:i/>
               <w:iCs/>
             </w:rPr>
-            <w:t>Add</w:t>
-          </w:r>
-          <w:proofErr w:type="spellEnd"/>
-          <w:r>
-            <w:rPr>
-              <w:i/>
-              <w:iCs/>
-            </w:rPr>
-            <w:t xml:space="preserve"> a README</w:t>
+            <w:t>Add a README</w:t>
           </w:r>
           <w:r>
             <w:t xml:space="preserve"> file</w:t>
@@ -4883,15 +4818,7 @@
       </w:pPr>
       <w:r>
         <w:lastRenderedPageBreak/>
-        <w:t xml:space="preserve">Aquí ya podemos ver nuestro nuevo repositorio en Git </w:t>
-      </w:r>
-      <w:proofErr w:type="gramStart"/>
-      <w:r>
-        <w:t>Hub</w:t>
-      </w:r>
-      <w:proofErr w:type="gramEnd"/>
-      <w:r>
-        <w:t>.</w:t>
+        <w:t>Aquí ya podemos ver nuestro nuevo repositorio en Git Hub.</w:t>
       </w:r>
     </w:p>
     <w:p>
@@ -4962,7 +4889,6 @@
       <w:r>
         <w:t xml:space="preserve">, así que pinchamos en </w:t>
       </w:r>
-      <w:proofErr w:type="spellStart"/>
       <w:r>
         <w:rPr>
           <w:i/>
@@ -4970,7 +4896,6 @@
         </w:rPr>
         <w:t>Code</w:t>
       </w:r>
-      <w:proofErr w:type="spellEnd"/>
       <w:r>
         <w:t xml:space="preserve"> y nos saldrá su extensión.</w:t>
       </w:r>
@@ -5136,13 +5061,8 @@
         </w:numPr>
         <w:jc w:val="both"/>
       </w:pPr>
-      <w:proofErr w:type="gramStart"/>
       <w:r>
-        <w:t>Comandos a utilizar</w:t>
-      </w:r>
-      <w:proofErr w:type="gramEnd"/>
-      <w:r>
-        <w:t xml:space="preserve">: </w:t>
+        <w:t xml:space="preserve">Comandos a utilizar: </w:t>
       </w:r>
     </w:p>
     <w:p>
@@ -5151,15 +5071,7 @@
         <w:jc w:val="both"/>
       </w:pPr>
       <w:r>
-        <w:t>“</w:t>
-      </w:r>
-      <w:proofErr w:type="spellStart"/>
-      <w:r>
-        <w:t>dir</w:t>
-      </w:r>
-      <w:proofErr w:type="spellEnd"/>
-      <w:r>
-        <w:t>”: para ver qué hay dentro del directorio</w:t>
+        <w:t>“dir”: para ver qué hay dentro del directorio</w:t>
       </w:r>
     </w:p>
     <w:p>
@@ -5256,15 +5168,7 @@
         <w:t>Para clonar el repositorio GitHub, pegamos la dirección del repositorio que tenemos en el portapapeles</w:t>
       </w:r>
       <w:r>
-        <w:t>, utilizando el comando “</w:t>
-      </w:r>
-      <w:proofErr w:type="spellStart"/>
-      <w:r>
-        <w:t>git</w:t>
-      </w:r>
-      <w:proofErr w:type="spellEnd"/>
-      <w:r>
-        <w:t xml:space="preserve"> clone” y después pegamos el enlace.</w:t>
+        <w:t>, utilizando el comando “git clone” y después pegamos el enlace.</w:t>
       </w:r>
     </w:p>
     <w:p>
@@ -5428,31 +5332,7 @@
         <w:jc w:val="both"/>
       </w:pPr>
       <w:r>
-        <w:t>Copiamos y pegamos dentro de la carpeta “</w:t>
-      </w:r>
-      <w:proofErr w:type="spellStart"/>
-      <w:r>
-        <w:t>PracticaGitHub</w:t>
-      </w:r>
-      <w:proofErr w:type="spellEnd"/>
-      <w:r>
-        <w:t>” los archivos que queremos subir a GitHub y ponemos el estado de la terminal, con el comando “</w:t>
-      </w:r>
-      <w:proofErr w:type="spellStart"/>
-      <w:r>
-        <w:t>git</w:t>
-      </w:r>
-      <w:proofErr w:type="spellEnd"/>
-      <w:r>
-        <w:t xml:space="preserve"> </w:t>
-      </w:r>
-      <w:proofErr w:type="gramStart"/>
-      <w:r>
-        <w:t>status</w:t>
-      </w:r>
-      <w:proofErr w:type="gramEnd"/>
-      <w:r>
-        <w:t>” para ver que efectivamente está dentro de la carpeta.</w:t>
+        <w:t>Copiamos y pegamos dentro de la carpeta “PracticaGitHub” los archivos que queremos subir a GitHub y ponemos el estado de la terminal, con el comando “git status” para ver que efectivamente está dentro de la carpeta.</w:t>
       </w:r>
     </w:p>
     <w:p>
@@ -5550,17 +5430,8 @@
           <w:b/>
           <w:bCs/>
         </w:rPr>
-        <w:t xml:space="preserve">Git </w:t>
+        <w:t>Git add</w:t>
       </w:r>
-      <w:proofErr w:type="spellStart"/>
-      <w:r>
-        <w:rPr>
-          <w:b/>
-          <w:bCs/>
-        </w:rPr>
-        <w:t>add</w:t>
-      </w:r>
-      <w:proofErr w:type="spellEnd"/>
       <w:r>
         <w:rPr>
           <w:b/>
@@ -5590,33 +5461,8 @@
           <w:b/>
           <w:bCs/>
         </w:rPr>
-        <w:t xml:space="preserve">Git </w:t>
+        <w:t>Git add BucleMientras.psc</w:t>
       </w:r>
-      <w:proofErr w:type="spellStart"/>
-      <w:r>
-        <w:rPr>
-          <w:b/>
-          <w:bCs/>
-        </w:rPr>
-        <w:t>add</w:t>
-      </w:r>
-      <w:proofErr w:type="spellEnd"/>
-      <w:r>
-        <w:rPr>
-          <w:b/>
-          <w:bCs/>
-        </w:rPr>
-        <w:t xml:space="preserve"> </w:t>
-      </w:r>
-      <w:proofErr w:type="spellStart"/>
-      <w:r>
-        <w:rPr>
-          <w:b/>
-          <w:bCs/>
-        </w:rPr>
-        <w:t>BucleMientras.psc</w:t>
-      </w:r>
-      <w:proofErr w:type="spellEnd"/>
     </w:p>
     <w:p>
       <w:pPr>
@@ -5636,23 +5482,7 @@
           <w:b/>
           <w:bCs/>
         </w:rPr>
-        <w:t xml:space="preserve">Git </w:t>
-      </w:r>
-      <w:proofErr w:type="spellStart"/>
-      <w:r>
-        <w:rPr>
-          <w:b/>
-          <w:bCs/>
-        </w:rPr>
-        <w:t>commit</w:t>
-      </w:r>
-      <w:proofErr w:type="spellEnd"/>
-      <w:r>
-        <w:rPr>
-          <w:b/>
-          <w:bCs/>
-        </w:rPr>
-        <w:t xml:space="preserve"> -m</w:t>
+        <w:t>Git commit -m</w:t>
       </w:r>
       <w:r>
         <w:t xml:space="preserve"> “y de manera opcional, ponemos un comentario, por ejemplo, especificar lo que acabamos de realizar”</w:t>
@@ -5676,29 +5506,11 @@
           <w:b/>
           <w:bCs/>
         </w:rPr>
-        <w:t xml:space="preserve">Git </w:t>
-      </w:r>
-      <w:proofErr w:type="spellStart"/>
-      <w:proofErr w:type="gramStart"/>
-      <w:r>
-        <w:rPr>
-          <w:b/>
-          <w:bCs/>
-        </w:rPr>
-        <w:t>push</w:t>
-      </w:r>
-      <w:proofErr w:type="spellEnd"/>
-      <w:r>
-        <w:rPr>
-          <w:b/>
-          <w:bCs/>
-        </w:rPr>
-        <w:t xml:space="preserve"> </w:t>
+        <w:t xml:space="preserve">Git push </w:t>
       </w:r>
       <w:r>
         <w:t>:para</w:t>
       </w:r>
-      <w:proofErr w:type="gramEnd"/>
       <w:r>
         <w:t xml:space="preserve"> que todos los cambios realizados en el ordenador, local, llevarlos al repositorio que está en GitHub.</w:t>
       </w:r>
@@ -5709,17 +5521,8 @@
         <w:jc w:val="both"/>
       </w:pPr>
       <w:r>
-        <w:t xml:space="preserve">Y a continuación nos saldrá la siguiente ventana de </w:t>
+        <w:t>Y a continuación nos saldrá la siguiente ventana de CredentialHelperSelector para autentificar nuestra conexión con el repertorio de GitHub. Seleccionamos la opción “</w:t>
       </w:r>
-      <w:proofErr w:type="spellStart"/>
-      <w:r>
-        <w:t>CredentialHelperSelector</w:t>
-      </w:r>
-      <w:proofErr w:type="spellEnd"/>
-      <w:r>
-        <w:t xml:space="preserve"> para autentificar nuestra conexión con el repertorio de GitHub. Seleccionamos la opción “</w:t>
-      </w:r>
-      <w:proofErr w:type="gramStart"/>
       <w:r>
         <w:rPr>
           <w:i/>
@@ -5727,7 +5530,6 @@
         </w:rPr>
         <w:t>manager</w:t>
       </w:r>
-      <w:proofErr w:type="gramEnd"/>
       <w:r>
         <w:t>”.</w:t>
       </w:r>
@@ -6033,7 +5835,7 @@
           <w:noProof/>
         </w:rPr>
         <w:drawing>
-          <wp:inline distT="0" distB="0" distL="0" distR="0" wp14:anchorId="260E6329" wp14:editId="00DEFC43">
+          <wp:inline distT="0" distB="0" distL="0" distR="0" wp14:anchorId="260E6329" wp14:editId="51696A10">
             <wp:extent cx="2885440" cy="1771476"/>
             <wp:effectExtent l="0" t="0" r="0" b="635"/>
             <wp:docPr id="1281025266" name="Imagen 36"/>
@@ -6088,23 +5890,7 @@
         <w:jc w:val="both"/>
       </w:pPr>
       <w:r>
-        <w:t>Para ver esa modificación en comandos, escribo “</w:t>
-      </w:r>
-      <w:proofErr w:type="spellStart"/>
-      <w:r>
-        <w:t>git</w:t>
-      </w:r>
-      <w:proofErr w:type="spellEnd"/>
-      <w:r>
-        <w:t xml:space="preserve"> </w:t>
-      </w:r>
-      <w:proofErr w:type="gramStart"/>
-      <w:r>
-        <w:t>status</w:t>
-      </w:r>
-      <w:proofErr w:type="gramEnd"/>
-      <w:r>
-        <w:t>” para ver la última modificación.</w:t>
+        <w:t>Para ver esa modificación en comandos, escribo “git status” para ver la última modificación.</w:t>
       </w:r>
     </w:p>
     <w:p>
@@ -6173,13 +5959,8 @@
       </w:pPr>
       <w:r>
         <w:lastRenderedPageBreak/>
-        <w:t xml:space="preserve">Lo sincronizamos con el repositorio online de </w:t>
+        <w:t>Lo sincronizamos con el repositorio online de Github</w:t>
       </w:r>
-      <w:proofErr w:type="spellStart"/>
-      <w:r>
-        <w:t>Github</w:t>
-      </w:r>
-      <w:proofErr w:type="spellEnd"/>
       <w:r>
         <w:t xml:space="preserve"> utilizando los comandos</w:t>
       </w:r>
@@ -6189,45 +5970,8 @@
         <w:ind w:left="360"/>
         <w:jc w:val="both"/>
       </w:pPr>
-      <w:proofErr w:type="spellStart"/>
       <w:r>
-        <w:t>git</w:t>
-      </w:r>
-      <w:proofErr w:type="spellEnd"/>
-      <w:r>
-        <w:t xml:space="preserve"> </w:t>
-      </w:r>
-      <w:proofErr w:type="spellStart"/>
-      <w:proofErr w:type="gramStart"/>
-      <w:r>
-        <w:t>add</w:t>
-      </w:r>
-      <w:proofErr w:type="spellEnd"/>
-      <w:r>
-        <w:t xml:space="preserve"> .</w:t>
-      </w:r>
-      <w:proofErr w:type="gramEnd"/>
-    </w:p>
-    <w:p>
-      <w:pPr>
-        <w:ind w:left="360"/>
-        <w:jc w:val="both"/>
-      </w:pPr>
-      <w:proofErr w:type="spellStart"/>
-      <w:r>
-        <w:t>git</w:t>
-      </w:r>
-      <w:proofErr w:type="spellEnd"/>
-      <w:r>
-        <w:t xml:space="preserve"> </w:t>
-      </w:r>
-      <w:proofErr w:type="spellStart"/>
-      <w:r>
-        <w:t>commit</w:t>
-      </w:r>
-      <w:proofErr w:type="spellEnd"/>
-      <w:r>
-        <w:t xml:space="preserve"> -m “Añadimos aquí un comentario acerca de la modificación”.</w:t>
+        <w:t>git add .</w:t>
       </w:r>
     </w:p>
     <w:p>
@@ -6236,13 +5980,17 @@
         <w:jc w:val="both"/>
       </w:pPr>
       <w:r>
-        <w:t xml:space="preserve">Git </w:t>
+        <w:t>git commit -m “Añadimos aquí un comentario acerca de la modificación”.</w:t>
       </w:r>
-      <w:proofErr w:type="spellStart"/>
+    </w:p>
+    <w:p>
+      <w:pPr>
+        <w:ind w:left="360"/>
+        <w:jc w:val="both"/>
+      </w:pPr>
       <w:r>
-        <w:t>push</w:t>
+        <w:t>Git push</w:t>
       </w:r>
-      <w:proofErr w:type="spellEnd"/>
     </w:p>
     <w:p>
       <w:pPr>
@@ -6254,7 +6002,7 @@
           <w:noProof/>
         </w:rPr>
         <w:drawing>
-          <wp:inline distT="0" distB="0" distL="0" distR="0" wp14:anchorId="1C551FA5" wp14:editId="27C3029C">
+          <wp:inline distT="0" distB="0" distL="0" distR="0" wp14:anchorId="1C551FA5" wp14:editId="0D2EA480">
             <wp:extent cx="2700083" cy="1727200"/>
             <wp:effectExtent l="0" t="0" r="5080" b="6350"/>
             <wp:docPr id="252056467" name="Imagen 38"/>
@@ -6315,39 +6063,7 @@
         <w:jc w:val="both"/>
       </w:pPr>
       <w:r>
-        <w:t xml:space="preserve">Ya se ha sincronizado con </w:t>
-      </w:r>
-      <w:proofErr w:type="spellStart"/>
-      <w:r>
-        <w:t>Github</w:t>
-      </w:r>
-      <w:proofErr w:type="spellEnd"/>
-      <w:r>
-        <w:t xml:space="preserve">, para ver qué modificaciones hemos hecho, actualizo la página de </w:t>
-      </w:r>
-      <w:proofErr w:type="spellStart"/>
-      <w:r>
-        <w:t>Github</w:t>
-      </w:r>
-      <w:proofErr w:type="spellEnd"/>
-      <w:r>
-        <w:t xml:space="preserve"> y vemos el programa actualizado y de título, el comentario que puse en comando (</w:t>
-      </w:r>
-      <w:proofErr w:type="spellStart"/>
-      <w:r>
-        <w:t>git</w:t>
-      </w:r>
-      <w:proofErr w:type="spellEnd"/>
-      <w:r>
-        <w:t xml:space="preserve"> </w:t>
-      </w:r>
-      <w:proofErr w:type="spellStart"/>
-      <w:r>
-        <w:t>commit</w:t>
-      </w:r>
-      <w:proofErr w:type="spellEnd"/>
-      <w:r>
-        <w:t xml:space="preserve"> -m “comentario”).</w:t>
+        <w:t>Ya se ha sincronizado con Github, para ver qué modificaciones hemos hecho, actualizo la página de Github y vemos el programa actualizado y de título, el comentario que puse en comando (git commit -m “comentario”).</w:t>
       </w:r>
     </w:p>
     <w:p>
@@ -6360,7 +6076,7 @@
           <w:noProof/>
         </w:rPr>
         <w:drawing>
-          <wp:inline distT="0" distB="0" distL="0" distR="0" wp14:anchorId="26F4395D" wp14:editId="0FD12BDB">
+          <wp:inline distT="0" distB="0" distL="0" distR="0" wp14:anchorId="26F4395D" wp14:editId="1DC0EC1C">
             <wp:extent cx="5391150" cy="652780"/>
             <wp:effectExtent l="0" t="0" r="0" b="0"/>
             <wp:docPr id="1987899505" name="Imagen 39"/>
@@ -6428,7 +6144,7 @@
           <w:noProof/>
         </w:rPr>
         <w:drawing>
-          <wp:inline distT="0" distB="0" distL="0" distR="0" wp14:anchorId="3ABB1939" wp14:editId="42B75F56">
+          <wp:inline distT="0" distB="0" distL="0" distR="0" wp14:anchorId="3ABB1939" wp14:editId="54F3884E">
             <wp:extent cx="5396230" cy="1243330"/>
             <wp:effectExtent l="0" t="0" r="0" b="0"/>
             <wp:docPr id="1678315180" name="Imagen 40"/>
@@ -6500,10 +6216,10 @@
         </w:rPr>
         <w:lastRenderedPageBreak/>
         <w:drawing>
-          <wp:inline distT="0" distB="0" distL="0" distR="0" wp14:anchorId="652E79C9" wp14:editId="1B004503">
-            <wp:extent cx="5092700" cy="1936750"/>
+          <wp:inline distT="0" distB="0" distL="0" distR="0" wp14:anchorId="1E1CE014" wp14:editId="2D90DA62">
+            <wp:extent cx="5143500" cy="3289300"/>
             <wp:effectExtent l="0" t="0" r="0" b="6350"/>
-            <wp:docPr id="1464180799" name="Imagen 41"/>
+            <wp:docPr id="1590181989" name="Imagen 35"/>
             <wp:cNvGraphicFramePr>
               <a:graphicFrameLocks xmlns:a="http://schemas.openxmlformats.org/drawingml/2006/main" noChangeAspect="1"/>
             </wp:cNvGraphicFramePr>
@@ -6511,13 +6227,13 @@
               <a:graphicData uri="http://schemas.openxmlformats.org/drawingml/2006/picture">
                 <pic:pic xmlns:pic="http://schemas.openxmlformats.org/drawingml/2006/picture">
                   <pic:nvPicPr>
-                    <pic:cNvPr id="0" name="Picture 7"/>
+                    <pic:cNvPr id="0" name="Picture 1"/>
                     <pic:cNvPicPr>
                       <a:picLocks noChangeAspect="1" noChangeArrowheads="1"/>
                     </pic:cNvPicPr>
                   </pic:nvPicPr>
                   <pic:blipFill>
-                    <a:blip r:embed="rId22">
+                    <a:blip r:embed="rId19">
                       <a:extLst>
                         <a:ext uri="{28A0092B-C50C-407E-A947-70E740481C1C}">
                           <a14:useLocalDpi xmlns:a14="http://schemas.microsoft.com/office/drawing/2010/main" val="0"/>
@@ -6532,7 +6248,7 @@
                   <pic:spPr bwMode="auto">
                     <a:xfrm>
                       <a:off x="0" y="0"/>
-                      <a:ext cx="5092700" cy="1936750"/>
+                      <a:ext cx="5143500" cy="3289300"/>
                     </a:xfrm>
                     <a:prstGeom prst="rect">
                       <a:avLst/>
@@ -6548,6 +6264,176 @@
           </wp:inline>
         </w:drawing>
       </w:r>
+    </w:p>
+    <w:p>
+      <w:pPr>
+        <w:ind w:left="360"/>
+        <w:jc w:val="both"/>
+      </w:pPr>
+    </w:p>
+    <w:p>
+      <w:pPr>
+        <w:ind w:left="360"/>
+        <w:jc w:val="both"/>
+      </w:pPr>
+      <w:r>
+        <w:rPr>
+          <w:noProof/>
+        </w:rPr>
+        <w:t>Si actualizo el github, puedo ver la actualización del archivo Readme</w:t>
+      </w:r>
+    </w:p>
+    <w:p>
+      <w:pPr>
+        <w:ind w:left="360"/>
+        <w:jc w:val="both"/>
+      </w:pPr>
+      <w:r>
+        <w:rPr>
+          <w:noProof/>
+        </w:rPr>
+        <w:drawing>
+          <wp:inline distT="0" distB="0" distL="0" distR="0" wp14:anchorId="7792BC1A" wp14:editId="528F0D06">
+            <wp:extent cx="5397500" cy="1422400"/>
+            <wp:effectExtent l="0" t="0" r="0" b="6350"/>
+            <wp:docPr id="586510435" name="Imagen 37"/>
+            <wp:cNvGraphicFramePr>
+              <a:graphicFrameLocks xmlns:a="http://schemas.openxmlformats.org/drawingml/2006/main" noChangeAspect="1"/>
+            </wp:cNvGraphicFramePr>
+            <a:graphic xmlns:a="http://schemas.openxmlformats.org/drawingml/2006/main">
+              <a:graphicData uri="http://schemas.openxmlformats.org/drawingml/2006/picture">
+                <pic:pic xmlns:pic="http://schemas.openxmlformats.org/drawingml/2006/picture">
+                  <pic:nvPicPr>
+                    <pic:cNvPr id="0" name="Picture 3"/>
+                    <pic:cNvPicPr>
+                      <a:picLocks noChangeAspect="1" noChangeArrowheads="1"/>
+                    </pic:cNvPicPr>
+                  </pic:nvPicPr>
+                  <pic:blipFill>
+                    <a:blip r:embed="rId22" cstate="print">
+                      <a:extLst>
+                        <a:ext uri="{28A0092B-C50C-407E-A947-70E740481C1C}">
+                          <a14:useLocalDpi xmlns:a14="http://schemas.microsoft.com/office/drawing/2010/main" val="0"/>
+                        </a:ext>
+                      </a:extLst>
+                    </a:blip>
+                    <a:srcRect/>
+                    <a:stretch>
+                      <a:fillRect/>
+                    </a:stretch>
+                  </pic:blipFill>
+                  <pic:spPr bwMode="auto">
+                    <a:xfrm>
+                      <a:off x="0" y="0"/>
+                      <a:ext cx="5397500" cy="1422400"/>
+                    </a:xfrm>
+                    <a:prstGeom prst="rect">
+                      <a:avLst/>
+                    </a:prstGeom>
+                    <a:noFill/>
+                    <a:ln>
+                      <a:noFill/>
+                    </a:ln>
+                  </pic:spPr>
+                </pic:pic>
+              </a:graphicData>
+            </a:graphic>
+          </wp:inline>
+        </w:drawing>
+      </w:r>
+    </w:p>
+    <w:p>
+      <w:pPr>
+        <w:ind w:left="360"/>
+        <w:jc w:val="both"/>
+      </w:pPr>
+    </w:p>
+    <w:p>
+      <w:pPr>
+        <w:ind w:left="360"/>
+        <w:jc w:val="both"/>
+      </w:pPr>
+      <w:r>
+        <w:t>Ignorar archivos: Crear 2 archivos y meterlo en la carpeta que está sincronizada con Github</w:t>
+      </w:r>
+    </w:p>
+    <w:p>
+      <w:pPr>
+        <w:ind w:left="360"/>
+        <w:jc w:val="both"/>
+      </w:pPr>
+      <w:r>
+        <w:rPr>
+          <w:noProof/>
+        </w:rPr>
+        <w:lastRenderedPageBreak/>
+        <w:drawing>
+          <wp:inline distT="0" distB="0" distL="0" distR="0" wp14:anchorId="3663B9EC" wp14:editId="27D22A76">
+            <wp:extent cx="5397500" cy="2609850"/>
+            <wp:effectExtent l="0" t="0" r="0" b="0"/>
+            <wp:docPr id="2021646598" name="Imagen 38"/>
+            <wp:cNvGraphicFramePr>
+              <a:graphicFrameLocks xmlns:a="http://schemas.openxmlformats.org/drawingml/2006/main" noChangeAspect="1"/>
+            </wp:cNvGraphicFramePr>
+            <a:graphic xmlns:a="http://schemas.openxmlformats.org/drawingml/2006/main">
+              <a:graphicData uri="http://schemas.openxmlformats.org/drawingml/2006/picture">
+                <pic:pic xmlns:pic="http://schemas.openxmlformats.org/drawingml/2006/picture">
+                  <pic:nvPicPr>
+                    <pic:cNvPr id="0" name="Picture 4"/>
+                    <pic:cNvPicPr>
+                      <a:picLocks noChangeAspect="1" noChangeArrowheads="1"/>
+                    </pic:cNvPicPr>
+                  </pic:nvPicPr>
+                  <pic:blipFill>
+                    <a:blip r:embed="rId23" cstate="print">
+                      <a:extLst>
+                        <a:ext uri="{28A0092B-C50C-407E-A947-70E740481C1C}">
+                          <a14:useLocalDpi xmlns:a14="http://schemas.microsoft.com/office/drawing/2010/main" val="0"/>
+                        </a:ext>
+                      </a:extLst>
+                    </a:blip>
+                    <a:srcRect/>
+                    <a:stretch>
+                      <a:fillRect/>
+                    </a:stretch>
+                  </pic:blipFill>
+                  <pic:spPr bwMode="auto">
+                    <a:xfrm>
+                      <a:off x="0" y="0"/>
+                      <a:ext cx="5397500" cy="2609850"/>
+                    </a:xfrm>
+                    <a:prstGeom prst="rect">
+                      <a:avLst/>
+                    </a:prstGeom>
+                    <a:noFill/>
+                    <a:ln>
+                      <a:noFill/>
+                    </a:ln>
+                  </pic:spPr>
+                </pic:pic>
+              </a:graphicData>
+            </a:graphic>
+          </wp:inline>
+        </w:drawing>
+      </w:r>
+    </w:p>
+    <w:p>
+      <w:pPr>
+        <w:ind w:left="360"/>
+        <w:jc w:val="both"/>
+      </w:pPr>
+    </w:p>
+    <w:p>
+      <w:pPr>
+        <w:ind w:left="360"/>
+        <w:jc w:val="both"/>
+      </w:pPr>
+    </w:p>
+    <w:p>
+      <w:pPr>
+        <w:ind w:left="360"/>
+        <w:jc w:val="both"/>
+      </w:pPr>
     </w:p>
     <w:p>
       <w:pPr>
@@ -7475,6 +7361,7 @@
   <w:style w:type="character" w:default="1" w:styleId="Fuentedeprrafopredeter">
     <w:name w:val="Default Paragraph Font"/>
     <w:uiPriority w:val="1"/>
+    <w:semiHidden/>
     <w:unhideWhenUsed/>
   </w:style>
   <w:style w:type="table" w:default="1" w:styleId="Tablanormal">

</xml_diff>